<commit_message>
Adding palm oil example
</commit_message>
<xml_diff>
--- a/OrangeBook/wheatExample.docx
+++ b/OrangeBook/wheatExample.docx
@@ -3867,7 +3867,7 @@
               <w:rPr>
                 <w:b/>
               </w:rPr>
-              <w:t xml:space="preserve">312,500</w:t>
+              <w:t xml:space="preserve">19,400</w:t>
             </w:r>
           </w:p>
         </w:tc>
@@ -4915,7 +4915,7 @@
               <w:jc w:val="right"/>
             </w:pPr>
             <w:r>
-              <w:t xml:space="preserve">312,500</w:t>
+              <w:t xml:space="preserve">19,400</w:t>
             </w:r>
           </w:p>
         </w:tc>
@@ -5937,7 +5937,7 @@
               <w:jc w:val="right"/>
             </w:pPr>
             <w:r>
-              <w:t xml:space="preserve">312,500</w:t>
+              <w:t xml:space="preserve">19,400</w:t>
             </w:r>
           </w:p>
         </w:tc>
@@ -6986,7 +6986,7 @@
               <w:jc w:val="right"/>
             </w:pPr>
             <w:r>
-              <w:t xml:space="preserve">312,500</w:t>
+              <w:t xml:space="preserve">19,400</w:t>
             </w:r>
           </w:p>
         </w:tc>
@@ -8033,7 +8033,7 @@
               <w:jc w:val="right"/>
             </w:pPr>
             <w:r>
-              <w:t xml:space="preserve">312,500</w:t>
+              <w:t xml:space="preserve">19,400</w:t>
             </w:r>
           </w:p>
         </w:tc>
@@ -9079,7 +9079,7 @@
               <w:jc w:val="right"/>
             </w:pPr>
             <w:r>
-              <w:t xml:space="preserve">312,500</w:t>
+              <w:t xml:space="preserve">19,400</w:t>
             </w:r>
           </w:p>
         </w:tc>
@@ -9823,7 +9823,7 @@
               <w:rPr>
                 <w:b/>
               </w:rPr>
-              <w:t xml:space="preserve">560,300</w:t>
+              <w:t xml:space="preserve">569,200</w:t>
             </w:r>
           </w:p>
         </w:tc>
@@ -10132,7 +10132,7 @@
               <w:jc w:val="right"/>
             </w:pPr>
             <w:r>
-              <w:t xml:space="preserve">312,500</w:t>
+              <w:t xml:space="preserve">19,400</w:t>
             </w:r>
           </w:p>
         </w:tc>
@@ -10873,7 +10873,7 @@
               <w:jc w:val="right"/>
             </w:pPr>
             <w:r>
-              <w:t xml:space="preserve">560,300</w:t>
+              <w:t xml:space="preserve">569,200</w:t>
             </w:r>
           </w:p>
         </w:tc>
@@ -11182,7 +11182,7 @@
               <w:jc w:val="right"/>
             </w:pPr>
             <w:r>
-              <w:t xml:space="preserve">312,500</w:t>
+              <w:t xml:space="preserve">19,400</w:t>
             </w:r>
           </w:p>
         </w:tc>
@@ -11923,7 +11923,7 @@
               <w:jc w:val="right"/>
             </w:pPr>
             <w:r>
-              <w:t xml:space="preserve">560,300</w:t>
+              <w:t xml:space="preserve">569,200</w:t>
             </w:r>
           </w:p>
         </w:tc>
@@ -12232,7 +12232,7 @@
               <w:jc w:val="right"/>
             </w:pPr>
             <w:r>
-              <w:t xml:space="preserve">312,500</w:t>
+              <w:t xml:space="preserve">19,400</w:t>
             </w:r>
           </w:p>
         </w:tc>
@@ -12973,7 +12973,7 @@
               <w:jc w:val="right"/>
             </w:pPr>
             <w:r>
-              <w:t xml:space="preserve">560,300</w:t>
+              <w:t xml:space="preserve">569,200</w:t>
             </w:r>
           </w:p>
         </w:tc>
@@ -13282,7 +13282,7 @@
               <w:jc w:val="right"/>
             </w:pPr>
             <w:r>
-              <w:t xml:space="preserve">312,500</w:t>
+              <w:t xml:space="preserve">19,400</w:t>
             </w:r>
           </w:p>
         </w:tc>
@@ -14069,7 +14069,7 @@
               <w:jc w:val="right"/>
             </w:pPr>
             <w:r>
-              <w:t xml:space="preserve">560,300</w:t>
+              <w:t xml:space="preserve">569,200</w:t>
             </w:r>
           </w:p>
         </w:tc>
@@ -14372,7 +14372,7 @@
               <w:jc w:val="right"/>
             </w:pPr>
             <w:r>
-              <w:t xml:space="preserve">312,500</w:t>
+              <w:t xml:space="preserve">19,400</w:t>
             </w:r>
           </w:p>
         </w:tc>
@@ -15091,7 +15091,7 @@
               <w:jc w:val="right"/>
             </w:pPr>
             <w:r>
-              <w:t xml:space="preserve">560,300</w:t>
+              <w:t xml:space="preserve">569,200</w:t>
             </w:r>
           </w:p>
         </w:tc>
@@ -15389,18 +15389,18 @@
               <w:rPr>
                 <w:b/>
               </w:rPr>
-              <w:t xml:space="preserve">0</w:t>
-            </w:r>
-          </w:p>
-        </w:tc>
-        <w:tc>
-          <w:p>
-            <w:pPr>
-              <w:pStyle w:val="Compact"/>
-              <w:jc w:val="right"/>
-            </w:pPr>
-            <w:r>
-              <w:t xml:space="preserve">312,500</w:t>
+              <w:t xml:space="preserve">197,900</w:t>
+            </w:r>
+          </w:p>
+        </w:tc>
+        <w:tc>
+          <w:p>
+            <w:pPr>
+              <w:pStyle w:val="Compact"/>
+              <w:jc w:val="right"/>
+            </w:pPr>
+            <w:r>
+              <w:t xml:space="preserve">19,400</w:t>
             </w:r>
           </w:p>
         </w:tc>
@@ -15929,18 +15929,18 @@
               <w:jc w:val="right"/>
             </w:pPr>
             <w:r>
-              <w:t xml:space="preserve">0</w:t>
-            </w:r>
-          </w:p>
-        </w:tc>
-        <w:tc>
-          <w:p>
-            <w:pPr>
-              <w:pStyle w:val="Compact"/>
-              <w:jc w:val="right"/>
-            </w:pPr>
-            <w:r>
-              <w:t xml:space="preserve">0</w:t>
+              <w:t xml:space="preserve">197,900</w:t>
+            </w:r>
+          </w:p>
+        </w:tc>
+        <w:tc>
+          <w:p>
+            <w:pPr>
+              <w:pStyle w:val="Compact"/>
+              <w:jc w:val="right"/>
+            </w:pPr>
+            <w:r>
+              <w:t xml:space="preserve">197,900</w:t>
             </w:r>
           </w:p>
         </w:tc>
@@ -16332,7 +16332,7 @@
               <w:jc w:val="right"/>
             </w:pPr>
             <w:r>
-              <w:t xml:space="preserve">560,300</w:t>
+              <w:t xml:space="preserve">569,200</w:t>
             </w:r>
           </w:p>
         </w:tc>
@@ -16797,18 +16797,18 @@
               <w:jc w:val="right"/>
             </w:pPr>
             <w:r>
-              <w:t xml:space="preserve">0</w:t>
-            </w:r>
-          </w:p>
-        </w:tc>
-        <w:tc>
-          <w:p>
-            <w:pPr>
-              <w:pStyle w:val="Compact"/>
-              <w:jc w:val="right"/>
-            </w:pPr>
-            <w:r>
-              <w:t xml:space="preserve">312,500</w:t>
+              <w:t xml:space="preserve">197,900</w:t>
+            </w:r>
+          </w:p>
+        </w:tc>
+        <w:tc>
+          <w:p>
+            <w:pPr>
+              <w:pStyle w:val="Compact"/>
+              <w:jc w:val="right"/>
+            </w:pPr>
+            <w:r>
+              <w:t xml:space="preserve">19,400</w:t>
             </w:r>
           </w:p>
         </w:tc>
@@ -17536,7 +17536,7 @@
               <w:jc w:val="right"/>
             </w:pPr>
             <w:r>
-              <w:t xml:space="preserve">560,300</w:t>
+              <w:t xml:space="preserve">569,200</w:t>
             </w:r>
           </w:p>
         </w:tc>
@@ -17968,18 +17968,18 @@
               <w:jc w:val="right"/>
             </w:pPr>
             <w:r>
-              <w:t xml:space="preserve">0</w:t>
-            </w:r>
-          </w:p>
-        </w:tc>
-        <w:tc>
-          <w:p>
-            <w:pPr>
-              <w:pStyle w:val="Compact"/>
-              <w:jc w:val="right"/>
-            </w:pPr>
-            <w:r>
-              <w:t xml:space="preserve">312,500</w:t>
+              <w:t xml:space="preserve">197,900</w:t>
+            </w:r>
+          </w:p>
+        </w:tc>
+        <w:tc>
+          <w:p>
+            <w:pPr>
+              <w:pStyle w:val="Compact"/>
+              <w:jc w:val="right"/>
+            </w:pPr>
+            <w:r>
+              <w:t xml:space="preserve">19,400</w:t>
             </w:r>
           </w:p>
         </w:tc>
@@ -18012,10 +18012,7 @@
               <w:jc w:val="right"/>
             </w:pPr>
             <w:r>
-              <w:rPr>
-                <w:b/>
-              </w:rPr>
-              <w:t xml:space="preserve">95,200</w:t>
+              <w:t xml:space="preserve">0</w:t>
             </w:r>
           </w:p>
         </w:tc>
@@ -18603,7 +18600,7 @@
               <w:jc w:val="right"/>
             </w:pPr>
             <w:r>
-              <w:t xml:space="preserve">3,999,600</w:t>
+              <w:t xml:space="preserve">3,706,600</w:t>
             </w:r>
           </w:p>
         </w:tc>
@@ -18636,7 +18633,7 @@
               <w:jc w:val="right"/>
             </w:pPr>
             <w:r>
-              <w:t xml:space="preserve">25,680,000</w:t>
+              <w:t xml:space="preserve">25,580,000</w:t>
             </w:r>
           </w:p>
         </w:tc>
@@ -18691,7 +18688,7 @@
               <w:jc w:val="right"/>
             </w:pPr>
             <w:r>
-              <w:t xml:space="preserve">560,300</w:t>
+              <w:t xml:space="preserve">569,200</w:t>
             </w:r>
           </w:p>
         </w:tc>
@@ -18927,7 +18924,7 @@
               <w:jc w:val="right"/>
             </w:pPr>
             <w:r>
-              <w:t xml:space="preserve">3,999,600</w:t>
+              <w:t xml:space="preserve">3,706,600</w:t>
             </w:r>
           </w:p>
         </w:tc>
@@ -18960,7 +18957,7 @@
               <w:jc w:val="right"/>
             </w:pPr>
             <w:r>
-              <w:t xml:space="preserve">25,680,000</w:t>
+              <w:t xml:space="preserve">25,580,000</w:t>
             </w:r>
           </w:p>
         </w:tc>
@@ -19015,7 +19012,7 @@
               <w:jc w:val="right"/>
             </w:pPr>
             <w:r>
-              <w:t xml:space="preserve">560,300</w:t>
+              <w:t xml:space="preserve">569,200</w:t>
             </w:r>
           </w:p>
         </w:tc>
@@ -19138,7 +19135,7 @@
               <w:jc w:val="right"/>
             </w:pPr>
             <w:r>
-              <w:t xml:space="preserve">56,000</w:t>
+              <w:t xml:space="preserve">56,900</w:t>
             </w:r>
           </w:p>
         </w:tc>
@@ -19363,18 +19360,18 @@
               <w:jc w:val="right"/>
             </w:pPr>
             <w:r>
-              <w:t xml:space="preserve">60,850,000</w:t>
-            </w:r>
-          </w:p>
-        </w:tc>
-        <w:tc>
-          <w:p>
-            <w:pPr>
-              <w:pStyle w:val="Compact"/>
-              <w:jc w:val="right"/>
-            </w:pPr>
-            <w:r>
-              <w:t xml:space="preserve">3,999,600</w:t>
+              <w:t xml:space="preserve">60,990,000</w:t>
+            </w:r>
+          </w:p>
+        </w:tc>
+        <w:tc>
+          <w:p>
+            <w:pPr>
+              <w:pStyle w:val="Compact"/>
+              <w:jc w:val="right"/>
+            </w:pPr>
+            <w:r>
+              <w:t xml:space="preserve">3,706,600</w:t>
             </w:r>
           </w:p>
         </w:tc>
@@ -19396,51 +19393,51 @@
               <w:jc w:val="right"/>
             </w:pPr>
             <w:r>
-              <w:t xml:space="preserve">-447,200</w:t>
-            </w:r>
-          </w:p>
-        </w:tc>
-        <w:tc>
-          <w:p>
-            <w:pPr>
-              <w:pStyle w:val="Compact"/>
-              <w:jc w:val="right"/>
-            </w:pPr>
-            <w:r>
-              <w:t xml:space="preserve">25,680,000</w:t>
-            </w:r>
-          </w:p>
-        </w:tc>
-        <w:tc>
-          <w:p>
-            <w:pPr>
-              <w:pStyle w:val="Compact"/>
-              <w:jc w:val="right"/>
-            </w:pPr>
-            <w:r>
-              <w:t xml:space="preserve">3,289,100</w:t>
-            </w:r>
-          </w:p>
-        </w:tc>
-        <w:tc>
-          <w:p>
-            <w:pPr>
-              <w:pStyle w:val="Compact"/>
-              <w:jc w:val="right"/>
-            </w:pPr>
-            <w:r>
-              <w:t xml:space="preserve">503,500</w:t>
-            </w:r>
-          </w:p>
-        </w:tc>
-        <w:tc>
-          <w:p>
-            <w:pPr>
-              <w:pStyle w:val="Compact"/>
-              <w:jc w:val="right"/>
-            </w:pPr>
-            <w:r>
-              <w:t xml:space="preserve">-82,200</w:t>
+              <w:t xml:space="preserve">-451,700</w:t>
+            </w:r>
+          </w:p>
+        </w:tc>
+        <w:tc>
+          <w:p>
+            <w:pPr>
+              <w:pStyle w:val="Compact"/>
+              <w:jc w:val="right"/>
+            </w:pPr>
+            <w:r>
+              <w:t xml:space="preserve">25,580,000</w:t>
+            </w:r>
+          </w:p>
+        </w:tc>
+        <w:tc>
+          <w:p>
+            <w:pPr>
+              <w:pStyle w:val="Compact"/>
+              <w:jc w:val="right"/>
+            </w:pPr>
+            <w:r>
+              <w:t xml:space="preserve">3,255,500</w:t>
+            </w:r>
+          </w:p>
+        </w:tc>
+        <w:tc>
+          <w:p>
+            <w:pPr>
+              <w:pStyle w:val="Compact"/>
+              <w:jc w:val="right"/>
+            </w:pPr>
+            <w:r>
+              <w:t xml:space="preserve">474,300</w:t>
+            </w:r>
+          </w:p>
+        </w:tc>
+        <w:tc>
+          <w:p>
+            <w:pPr>
+              <w:pStyle w:val="Compact"/>
+              <w:jc w:val="right"/>
+            </w:pPr>
+            <w:r>
+              <w:t xml:space="preserve">-83,100</w:t>
             </w:r>
           </w:p>
         </w:tc>
@@ -19462,7 +19459,7 @@
               <w:jc w:val="right"/>
             </w:pPr>
             <w:r>
-              <w:t xml:space="preserve">476,100</w:t>
+              <w:t xml:space="preserve">480,500</w:t>
             </w:r>
           </w:p>
         </w:tc>
@@ -19585,7 +19582,7 @@
               <w:jc w:val="right"/>
             </w:pPr>
             <w:r>
-              <w:t xml:space="preserve">56,000</w:t>
+              <w:t xml:space="preserve">56,900</w:t>
             </w:r>
           </w:p>
         </w:tc>
@@ -19650,41 +19647,41 @@
               <w:jc w:val="right"/>
             </w:pPr>
             <w:r>
-              <w:t xml:space="preserve">kJ Energy/kg Wheat</w:t>
-            </w:r>
-          </w:p>
-        </w:tc>
-        <w:tc>
-          <w:tcPr>
-            <w:tcBorders>
-              <w:bottom w:val="single"/>
-            </w:tcBorders>
-            <w:vAlign w:val="bottom"/>
-          </w:tcPr>
-          <w:p>
-            <w:pPr>
-              <w:pStyle w:val="Compact"/>
-              <w:jc w:val="right"/>
-            </w:pPr>
-            <w:r>
-              <w:t xml:space="preserve">g Protein/kg Wheat</w:t>
-            </w:r>
-          </w:p>
-        </w:tc>
-        <w:tc>
-          <w:tcPr>
-            <w:tcBorders>
-              <w:bottom w:val="single"/>
-            </w:tcBorders>
-            <w:vAlign w:val="bottom"/>
-          </w:tcPr>
-          <w:p>
-            <w:pPr>
-              <w:pStyle w:val="Compact"/>
-              <w:jc w:val="right"/>
-            </w:pPr>
-            <w:r>
-              <w:t xml:space="preserve">g Fat/kg Wheat</w:t>
+              <w:t xml:space="preserve">kJ Energy/kg</w:t>
+            </w:r>
+          </w:p>
+        </w:tc>
+        <w:tc>
+          <w:tcPr>
+            <w:tcBorders>
+              <w:bottom w:val="single"/>
+            </w:tcBorders>
+            <w:vAlign w:val="bottom"/>
+          </w:tcPr>
+          <w:p>
+            <w:pPr>
+              <w:pStyle w:val="Compact"/>
+              <w:jc w:val="right"/>
+            </w:pPr>
+            <w:r>
+              <w:t xml:space="preserve">g Protein/kg</w:t>
+            </w:r>
+          </w:p>
+        </w:tc>
+        <w:tc>
+          <w:tcPr>
+            <w:tcBorders>
+              <w:bottom w:val="single"/>
+            </w:tcBorders>
+            <w:vAlign w:val="bottom"/>
+          </w:tcPr>
+          <w:p>
+            <w:pPr>
+              <w:pStyle w:val="Compact"/>
+              <w:jc w:val="right"/>
+            </w:pPr>
+            <w:r>
+              <w:t xml:space="preserve">g Fat/kg</w:t>
             </w:r>
           </w:p>
         </w:tc>
@@ -19916,96 +19913,6 @@
             </w:pPr>
             <w:r>
               <w:t xml:space="preserve">680</w:t>
-            </w:r>
-          </w:p>
-        </w:tc>
-      </w:tr>
-      <w:tr>
-        <w:tc>
-          <w:p>
-            <w:pPr>
-              <w:pStyle w:val="Compact"/>
-              <w:jc w:val="left"/>
-            </w:pPr>
-            <w:r>
-              <w:t xml:space="preserve">Breakfast cereals</w:t>
-            </w:r>
-          </w:p>
-        </w:tc>
-        <w:tc>
-          <w:p>
-            <w:pPr>
-              <w:pStyle w:val="Compact"/>
-              <w:jc w:val="right"/>
-            </w:pPr>
-            <w:r>
-              <w:t xml:space="preserve">95,200</w:t>
-            </w:r>
-          </w:p>
-        </w:tc>
-        <w:tc>
-          <w:p>
-            <w:pPr>
-              <w:pStyle w:val="Compact"/>
-              <w:jc w:val="right"/>
-            </w:pPr>
-            <w:r>
-              <w:t xml:space="preserve">NA</w:t>
-            </w:r>
-          </w:p>
-        </w:tc>
-        <w:tc>
-          <w:p>
-            <w:pPr>
-              <w:pStyle w:val="Compact"/>
-              <w:jc w:val="right"/>
-            </w:pPr>
-            <w:r>
-              <w:t xml:space="preserve">NA</w:t>
-            </w:r>
-          </w:p>
-        </w:tc>
-        <w:tc>
-          <w:p>
-            <w:pPr>
-              <w:pStyle w:val="Compact"/>
-              <w:jc w:val="right"/>
-            </w:pPr>
-            <w:r>
-              <w:t xml:space="preserve">NA</w:t>
-            </w:r>
-          </w:p>
-        </w:tc>
-        <w:tc>
-          <w:p>
-            <w:pPr>
-              <w:pStyle w:val="Compact"/>
-              <w:jc w:val="right"/>
-            </w:pPr>
-            <w:r>
-              <w:t xml:space="preserve">NA</w:t>
-            </w:r>
-          </w:p>
-        </w:tc>
-        <w:tc>
-          <w:p>
-            <w:pPr>
-              <w:pStyle w:val="Compact"/>
-              <w:jc w:val="right"/>
-            </w:pPr>
-            <w:r>
-              <w:t xml:space="preserve">NA</w:t>
-            </w:r>
-          </w:p>
-        </w:tc>
-        <w:tc>
-          <w:p>
-            <w:pPr>
-              <w:pStyle w:val="Compact"/>
-              <w:jc w:val="right"/>
-            </w:pPr>
-            <w:r>
-              <w:t xml:space="preserve">NA</w:t>
             </w:r>
           </w:p>
         </w:tc>
@@ -20360,7 +20267,7 @@
     </w:lvl>
   </w:abstractNum>
   <w:abstractNum w:abstractNumId="990">
-    <w:nsid w:val="20a3f599"/>
+    <w:nsid w:val="12dfc239"/>
     <w:multiLevelType w:val="multilevel"/>
     <w:lvl w:ilvl="0">
       <w:numFmt w:val="bullet"/>
@@ -20441,7 +20348,7 @@
     </w:lvl>
   </w:abstractNum>
   <w:abstractNum w:abstractNumId="991">
-    <w:nsid w:val="a6628bf1"/>
+    <w:nsid w:val="f0961297"/>
     <w:multiLevelType w:val="multilevel"/>
     <w:lvl w:ilvl="0">
       <w:numFmt w:val="bullet"/>

</xml_diff>